<commit_message>
reupload the good pdf file to test end to end before evaluation
</commit_message>
<xml_diff>
--- a/Test End to End P9 OCR.docx
+++ b/Test End to End P9 OCR.docx
@@ -106,23 +106,7 @@
           <w:sz w:val="24"/>
           <w:szCs w:val="24"/>
         </w:rPr>
-        <w:t xml:space="preserve">Je ne remplis pas le champ </w:t>
-      </w:r>
-      <w:proofErr w:type="gramStart"/>
-      <w:r>
-        <w:rPr>
-          <w:sz w:val="24"/>
-          <w:szCs w:val="24"/>
-        </w:rPr>
-        <w:t>e-mail</w:t>
-      </w:r>
-      <w:proofErr w:type="gramEnd"/>
-      <w:r>
-        <w:rPr>
-          <w:sz w:val="24"/>
-          <w:szCs w:val="24"/>
-        </w:rPr>
-        <w:t xml:space="preserve"> ou le champ password du login employ</w:t>
+        <w:t>Je ne remplis pas le champ e-mail ou le champ password du login employ</w:t>
       </w:r>
       <w:r>
         <w:rPr>
@@ -246,23 +230,7 @@
           <w:sz w:val="24"/>
           <w:szCs w:val="24"/>
         </w:rPr>
-        <w:t xml:space="preserve">Je ne remplis pas le champ </w:t>
-      </w:r>
-      <w:proofErr w:type="gramStart"/>
-      <w:r>
-        <w:rPr>
-          <w:sz w:val="24"/>
-          <w:szCs w:val="24"/>
-        </w:rPr>
-        <w:t>e-mail</w:t>
-      </w:r>
-      <w:proofErr w:type="gramEnd"/>
-      <w:r>
-        <w:rPr>
-          <w:sz w:val="24"/>
-          <w:szCs w:val="24"/>
-        </w:rPr>
-        <w:t xml:space="preserve"> du login employ</w:t>
+        <w:t>Je ne remplis pas le champ e-mail du login employ</w:t>
       </w:r>
       <w:r>
         <w:rPr>
@@ -425,23 +393,7 @@
           <w:sz w:val="24"/>
           <w:szCs w:val="24"/>
         </w:rPr>
-        <w:t xml:space="preserve">Je ne remplis pas le champ </w:t>
-      </w:r>
-      <w:proofErr w:type="gramStart"/>
-      <w:r>
-        <w:rPr>
-          <w:sz w:val="24"/>
-          <w:szCs w:val="24"/>
-        </w:rPr>
-        <w:t>e-mail</w:t>
-      </w:r>
-      <w:proofErr w:type="gramEnd"/>
-      <w:r>
-        <w:rPr>
-          <w:sz w:val="24"/>
-          <w:szCs w:val="24"/>
-        </w:rPr>
-        <w:t xml:space="preserve"> du login </w:t>
+        <w:t xml:space="preserve">Je ne remplis pas le champ e-mail du login </w:t>
       </w:r>
       <w:r>
         <w:rPr>
@@ -705,14 +657,6 @@
     <w:p>
       <w:pPr>
         <w:rPr>
-          <w:sz w:val="24"/>
-          <w:szCs w:val="24"/>
-        </w:rPr>
-      </w:pPr>
-    </w:p>
-    <w:p>
-      <w:pPr>
-        <w:rPr>
           <w:b/>
           <w:bCs/>
           <w:sz w:val="24"/>
@@ -859,33 +803,244 @@
           <w:sz w:val="24"/>
           <w:szCs w:val="24"/>
         </w:rPr>
+        <w:t xml:space="preserve">Je suis rediriger sur la page </w:t>
+      </w:r>
+      <w:r>
+        <w:rPr>
+          <w:b/>
+          <w:bCs/>
+          <w:sz w:val="24"/>
+          <w:szCs w:val="24"/>
+        </w:rPr>
+        <w:t>NewBills</w:t>
+      </w:r>
+    </w:p>
+    <w:p>
+      <w:pPr>
+        <w:rPr>
+          <w:b/>
+          <w:bCs/>
+          <w:sz w:val="24"/>
+          <w:szCs w:val="24"/>
+        </w:rPr>
+      </w:pPr>
+    </w:p>
+    <w:p>
+      <w:pPr>
+        <w:rPr>
+          <w:b/>
+          <w:bCs/>
+          <w:sz w:val="24"/>
+          <w:szCs w:val="24"/>
+        </w:rPr>
+      </w:pPr>
+    </w:p>
+    <w:p>
+      <w:pPr>
+        <w:rPr>
+          <w:b/>
+          <w:bCs/>
+          <w:sz w:val="24"/>
+          <w:szCs w:val="24"/>
+        </w:rPr>
+      </w:pPr>
+      <w:r>
+        <w:rPr>
+          <w:b/>
+          <w:bCs/>
+          <w:sz w:val="24"/>
+          <w:szCs w:val="24"/>
+        </w:rPr>
+        <w:lastRenderedPageBreak/>
+        <w:t xml:space="preserve">Scenario </w:t>
+      </w:r>
+      <w:r>
+        <w:rPr>
+          <w:b/>
+          <w:bCs/>
+          <w:sz w:val="24"/>
+          <w:szCs w:val="24"/>
+        </w:rPr>
+        <w:t>06</w:t>
+      </w:r>
+    </w:p>
+    <w:p>
+      <w:pPr>
+        <w:rPr>
+          <w:sz w:val="24"/>
+          <w:szCs w:val="24"/>
+        </w:rPr>
+      </w:pPr>
+      <w:r>
+        <w:rPr>
+          <w:b/>
+          <w:bCs/>
+          <w:sz w:val="24"/>
+          <w:szCs w:val="24"/>
+        </w:rPr>
+        <w:t xml:space="preserve">Given : </w:t>
+      </w:r>
+      <w:r>
+        <w:rPr>
+          <w:sz w:val="24"/>
+          <w:szCs w:val="24"/>
+        </w:rPr>
         <w:t xml:space="preserve">Je suis </w:t>
       </w:r>
-      <w:proofErr w:type="gramStart"/>
-      <w:r>
-        <w:rPr>
-          <w:sz w:val="24"/>
-          <w:szCs w:val="24"/>
-        </w:rPr>
-        <w:t>rediriger</w:t>
-      </w:r>
-      <w:proofErr w:type="gramEnd"/>
-      <w:r>
-        <w:rPr>
-          <w:sz w:val="24"/>
-          <w:szCs w:val="24"/>
-        </w:rPr>
-        <w:t xml:space="preserve"> sur la page </w:t>
-      </w:r>
-      <w:r>
-        <w:rPr>
-          <w:b/>
-          <w:bCs/>
-          <w:sz w:val="24"/>
-          <w:szCs w:val="24"/>
-        </w:rPr>
-        <w:t>NewBills</w:t>
-      </w:r>
+      <w:r>
+        <w:rPr>
+          <w:b/>
+          <w:bCs/>
+          <w:sz w:val="24"/>
+          <w:szCs w:val="24"/>
+        </w:rPr>
+        <w:t>connecté</w:t>
+      </w:r>
+      <w:r>
+        <w:rPr>
+          <w:sz w:val="24"/>
+          <w:szCs w:val="24"/>
+        </w:rPr>
+        <w:t xml:space="preserve"> en tant qu’</w:t>
+      </w:r>
+      <w:r>
+        <w:rPr>
+          <w:b/>
+          <w:bCs/>
+          <w:sz w:val="24"/>
+          <w:szCs w:val="24"/>
+        </w:rPr>
+        <w:t>employé</w:t>
+      </w:r>
+      <w:r>
+        <w:rPr>
+          <w:sz w:val="24"/>
+          <w:szCs w:val="24"/>
+        </w:rPr>
+        <w:t xml:space="preserve"> sur la page</w:t>
+      </w:r>
+      <w:r>
+        <w:rPr>
+          <w:b/>
+          <w:bCs/>
+          <w:sz w:val="24"/>
+          <w:szCs w:val="24"/>
+        </w:rPr>
+        <w:t xml:space="preserve"> Bills</w:t>
+      </w:r>
+      <w:r>
+        <w:rPr>
+          <w:sz w:val="24"/>
+          <w:szCs w:val="24"/>
+        </w:rPr>
+        <w:t>.</w:t>
+      </w:r>
+      <w:r>
+        <w:rPr>
+          <w:b/>
+          <w:bCs/>
+          <w:sz w:val="24"/>
+          <w:szCs w:val="24"/>
+        </w:rPr>
+        <w:br/>
+        <w:t xml:space="preserve">When : </w:t>
+      </w:r>
+      <w:r>
+        <w:rPr>
+          <w:sz w:val="24"/>
+          <w:szCs w:val="24"/>
+        </w:rPr>
+        <w:t>J</w:t>
+      </w:r>
+      <w:r>
+        <w:rPr>
+          <w:sz w:val="24"/>
+          <w:szCs w:val="24"/>
+        </w:rPr>
+        <w:t xml:space="preserve">e clique sur le bouton </w:t>
+      </w:r>
+      <w:r>
+        <w:rPr>
+          <w:b/>
+          <w:bCs/>
+          <w:sz w:val="24"/>
+          <w:szCs w:val="24"/>
+        </w:rPr>
+        <w:t>Retour en arrière</w:t>
+      </w:r>
+      <w:r>
+        <w:rPr>
+          <w:sz w:val="24"/>
+          <w:szCs w:val="24"/>
+        </w:rPr>
+        <w:t xml:space="preserve"> de la navigation.</w:t>
+      </w:r>
+      <w:r>
+        <w:rPr>
+          <w:b/>
+          <w:bCs/>
+          <w:sz w:val="24"/>
+          <w:szCs w:val="24"/>
+        </w:rPr>
+        <w:br/>
+        <w:t>Then :</w:t>
+      </w:r>
+      <w:r>
+        <w:rPr>
+          <w:b/>
+          <w:bCs/>
+          <w:sz w:val="24"/>
+          <w:szCs w:val="24"/>
+        </w:rPr>
+        <w:t xml:space="preserve"> </w:t>
+      </w:r>
+      <w:r>
+        <w:rPr>
+          <w:sz w:val="24"/>
+          <w:szCs w:val="24"/>
+        </w:rPr>
+        <w:t>Je</w:t>
+      </w:r>
+      <w:r>
+        <w:rPr>
+          <w:b/>
+          <w:bCs/>
+          <w:sz w:val="24"/>
+          <w:szCs w:val="24"/>
+        </w:rPr>
+        <w:t xml:space="preserve"> reste </w:t>
+      </w:r>
+      <w:r>
+        <w:rPr>
+          <w:sz w:val="24"/>
+          <w:szCs w:val="24"/>
+        </w:rPr>
+        <w:t xml:space="preserve">sur la page </w:t>
+      </w:r>
+      <w:r>
+        <w:rPr>
+          <w:b/>
+          <w:bCs/>
+          <w:sz w:val="24"/>
+          <w:szCs w:val="24"/>
+        </w:rPr>
+        <w:t>Bills</w:t>
+      </w:r>
+      <w:r>
+        <w:rPr>
+          <w:sz w:val="24"/>
+          <w:szCs w:val="24"/>
+        </w:rPr>
+        <w:t>.</w:t>
+      </w:r>
+    </w:p>
+    <w:p>
+      <w:pPr>
+        <w:rPr>
+          <w:sz w:val="24"/>
+          <w:szCs w:val="24"/>
+        </w:rPr>
+      </w:pPr>
     </w:p>
     <w:p>
       <w:pPr>
@@ -913,7 +1068,6 @@
           <w:szCs w:val="36"/>
           <w:u w:val="single"/>
         </w:rPr>
-        <w:lastRenderedPageBreak/>
         <w:t xml:space="preserve">Pages </w:t>
       </w:r>
       <w:r>
@@ -962,7 +1116,7 @@
           <w:sz w:val="24"/>
           <w:szCs w:val="24"/>
         </w:rPr>
-        <w:t>06</w:t>
+        <w:t>07</w:t>
       </w:r>
     </w:p>
     <w:p>
@@ -1138,7 +1292,7 @@
           <w:sz w:val="24"/>
           <w:szCs w:val="24"/>
         </w:rPr>
-        <w:t>07</w:t>
+        <w:t>08</w:t>
       </w:r>
     </w:p>
     <w:p>
@@ -1344,7 +1498,7 @@
           <w:sz w:val="24"/>
           <w:szCs w:val="24"/>
         </w:rPr>
-        <w:t>07</w:t>
+        <w:t>09</w:t>
       </w:r>
     </w:p>
     <w:p>
@@ -1384,39 +1538,7 @@
           <w:sz w:val="24"/>
           <w:szCs w:val="24"/>
         </w:rPr>
-        <w:t xml:space="preserve"> en tant qu’</w:t>
-      </w:r>
-      <w:r>
-        <w:rPr>
-          <w:b/>
-          <w:bCs/>
-          <w:sz w:val="24"/>
-          <w:szCs w:val="24"/>
-        </w:rPr>
-        <w:t>employé</w:t>
-      </w:r>
-      <w:r>
-        <w:rPr>
-          <w:sz w:val="24"/>
-          <w:szCs w:val="24"/>
-        </w:rPr>
-        <w:t xml:space="preserve"> sur la page</w:t>
-      </w:r>
-      <w:r>
-        <w:rPr>
-          <w:b/>
-          <w:bCs/>
-          <w:sz w:val="24"/>
-          <w:szCs w:val="24"/>
-        </w:rPr>
-        <w:t xml:space="preserve"> Bills</w:t>
-      </w:r>
-      <w:r>
-        <w:rPr>
-          <w:sz w:val="24"/>
-          <w:szCs w:val="24"/>
-        </w:rPr>
-        <w:t>.</w:t>
+        <w:t xml:space="preserve"> en tant qu’employé sur la page NewBills.</w:t>
       </w:r>
       <w:r>
         <w:rPr>
@@ -1440,23 +1562,39 @@
           <w:sz w:val="24"/>
           <w:szCs w:val="24"/>
         </w:rPr>
-        <w:t xml:space="preserve">e clique sur le bouton </w:t>
-      </w:r>
-      <w:r>
-        <w:rPr>
-          <w:b/>
-          <w:bCs/>
-          <w:sz w:val="24"/>
-          <w:szCs w:val="24"/>
-        </w:rPr>
-        <w:t>Retour en arrière</w:t>
-      </w:r>
-      <w:r>
-        <w:rPr>
-          <w:sz w:val="24"/>
-          <w:szCs w:val="24"/>
-        </w:rPr>
-        <w:t xml:space="preserve"> de la navigation.</w:t>
+        <w:t xml:space="preserve">e ne remplir </w:t>
+      </w:r>
+      <w:r>
+        <w:rPr>
+          <w:b/>
+          <w:bCs/>
+          <w:sz w:val="24"/>
+          <w:szCs w:val="24"/>
+        </w:rPr>
+        <w:t>aucuns champs de saisie</w:t>
+      </w:r>
+      <w:r>
+        <w:rPr>
+          <w:sz w:val="24"/>
+          <w:szCs w:val="24"/>
+        </w:rPr>
+        <w:t xml:space="preserve"> et je clique sur le bouton </w:t>
+      </w:r>
+      <w:r>
+        <w:rPr>
+          <w:b/>
+          <w:bCs/>
+          <w:sz w:val="24"/>
+          <w:szCs w:val="24"/>
+        </w:rPr>
+        <w:t>Envoyer</w:t>
+      </w:r>
+      <w:r>
+        <w:rPr>
+          <w:sz w:val="24"/>
+          <w:szCs w:val="24"/>
+        </w:rPr>
+        <w:t>.</w:t>
       </w:r>
       <w:r>
         <w:rPr>
@@ -1482,32 +1620,32 @@
           <w:sz w:val="24"/>
           <w:szCs w:val="24"/>
         </w:rPr>
-        <w:t>Je</w:t>
-      </w:r>
-      <w:r>
-        <w:rPr>
-          <w:b/>
-          <w:bCs/>
-          <w:sz w:val="24"/>
-          <w:szCs w:val="24"/>
-        </w:rPr>
-        <w:t xml:space="preserve"> reste </w:t>
-      </w:r>
-      <w:r>
-        <w:rPr>
-          <w:sz w:val="24"/>
-          <w:szCs w:val="24"/>
-        </w:rPr>
-        <w:t xml:space="preserve">sur la page </w:t>
-      </w:r>
-      <w:r>
-        <w:rPr>
-          <w:b/>
-          <w:bCs/>
-          <w:sz w:val="24"/>
-          <w:szCs w:val="24"/>
-        </w:rPr>
-        <w:t>Bills</w:t>
+        <w:t xml:space="preserve">Je reste sur la page </w:t>
+      </w:r>
+      <w:r>
+        <w:rPr>
+          <w:b/>
+          <w:bCs/>
+          <w:sz w:val="24"/>
+          <w:szCs w:val="24"/>
+        </w:rPr>
+        <w:t>NewBlls</w:t>
+      </w:r>
+      <w:r>
+        <w:rPr>
+          <w:sz w:val="24"/>
+          <w:szCs w:val="24"/>
+        </w:rPr>
+        <w:t xml:space="preserve"> et suis invité à </w:t>
+      </w:r>
+      <w:r>
+        <w:rPr>
+          <w:b/>
+          <w:bCs/>
+          <w:sz w:val="24"/>
+          <w:szCs w:val="24"/>
+        </w:rPr>
+        <w:t>remplir les champs manquants</w:t>
       </w:r>
       <w:r>
         <w:rPr>
@@ -1528,8 +1666,6 @@
     <w:p>
       <w:pPr>
         <w:rPr>
-          <w:b/>
-          <w:bCs/>
           <w:sz w:val="24"/>
           <w:szCs w:val="24"/>
         </w:rPr>
@@ -1550,7 +1686,7 @@
           <w:sz w:val="24"/>
           <w:szCs w:val="24"/>
         </w:rPr>
-        <w:t>08</w:t>
+        <w:t>10</w:t>
       </w:r>
     </w:p>
     <w:p>
@@ -1614,39 +1750,7 @@
           <w:sz w:val="24"/>
           <w:szCs w:val="24"/>
         </w:rPr>
-        <w:t xml:space="preserve">e ne remplir </w:t>
-      </w:r>
-      <w:r>
-        <w:rPr>
-          <w:b/>
-          <w:bCs/>
-          <w:sz w:val="24"/>
-          <w:szCs w:val="24"/>
-        </w:rPr>
-        <w:t>aucuns champs de saisie</w:t>
-      </w:r>
-      <w:r>
-        <w:rPr>
-          <w:sz w:val="24"/>
-          <w:szCs w:val="24"/>
-        </w:rPr>
-        <w:t xml:space="preserve"> et je clique sur le bouton </w:t>
-      </w:r>
-      <w:r>
-        <w:rPr>
-          <w:b/>
-          <w:bCs/>
-          <w:sz w:val="24"/>
-          <w:szCs w:val="24"/>
-        </w:rPr>
-        <w:t>Envoyer</w:t>
-      </w:r>
-      <w:r>
-        <w:rPr>
-          <w:sz w:val="24"/>
-          <w:szCs w:val="24"/>
-        </w:rPr>
-        <w:t>.</w:t>
+        <w:t>e rempli tous les champs de saisie et je clique sur le bouton Envoyer.</w:t>
       </w:r>
       <w:r>
         <w:rPr>
@@ -1672,171 +1776,7 @@
           <w:sz w:val="24"/>
           <w:szCs w:val="24"/>
         </w:rPr>
-        <w:t xml:space="preserve">Je reste sur la page </w:t>
-      </w:r>
-      <w:r>
-        <w:rPr>
-          <w:b/>
-          <w:bCs/>
-          <w:sz w:val="24"/>
-          <w:szCs w:val="24"/>
-        </w:rPr>
-        <w:t>NewBlls</w:t>
-      </w:r>
-      <w:r>
-        <w:rPr>
-          <w:sz w:val="24"/>
-          <w:szCs w:val="24"/>
-        </w:rPr>
-        <w:t xml:space="preserve"> et suis invité à </w:t>
-      </w:r>
-      <w:r>
-        <w:rPr>
-          <w:b/>
-          <w:bCs/>
-          <w:sz w:val="24"/>
-          <w:szCs w:val="24"/>
-        </w:rPr>
-        <w:t>remplir les champs manquants</w:t>
-      </w:r>
-      <w:r>
-        <w:rPr>
-          <w:sz w:val="24"/>
-          <w:szCs w:val="24"/>
-        </w:rPr>
-        <w:t>.</w:t>
-      </w:r>
-    </w:p>
-    <w:p>
-      <w:pPr>
-        <w:rPr>
-          <w:sz w:val="24"/>
-          <w:szCs w:val="24"/>
-        </w:rPr>
-      </w:pPr>
-      <w:r>
-        <w:rPr>
-          <w:b/>
-          <w:bCs/>
-          <w:sz w:val="24"/>
-          <w:szCs w:val="24"/>
-        </w:rPr>
-        <w:t xml:space="preserve">Scenario </w:t>
-      </w:r>
-      <w:r>
-        <w:rPr>
-          <w:b/>
-          <w:bCs/>
-          <w:sz w:val="24"/>
-          <w:szCs w:val="24"/>
-        </w:rPr>
-        <w:t>10</w:t>
-      </w:r>
-    </w:p>
-    <w:p>
-      <w:pPr>
-        <w:rPr>
-          <w:sz w:val="24"/>
-          <w:szCs w:val="24"/>
-        </w:rPr>
-      </w:pPr>
-      <w:r>
-        <w:rPr>
-          <w:b/>
-          <w:bCs/>
-          <w:sz w:val="24"/>
-          <w:szCs w:val="24"/>
-        </w:rPr>
-        <w:t xml:space="preserve">Given : </w:t>
-      </w:r>
-      <w:r>
-        <w:rPr>
-          <w:sz w:val="24"/>
-          <w:szCs w:val="24"/>
-        </w:rPr>
-        <w:t xml:space="preserve">Je suis </w:t>
-      </w:r>
-      <w:r>
-        <w:rPr>
-          <w:b/>
-          <w:bCs/>
-          <w:sz w:val="24"/>
-          <w:szCs w:val="24"/>
-        </w:rPr>
-        <w:t>connecté</w:t>
-      </w:r>
-      <w:r>
-        <w:rPr>
-          <w:sz w:val="24"/>
-          <w:szCs w:val="24"/>
-        </w:rPr>
-        <w:t xml:space="preserve"> en tant qu’employé sur la page NewBills.</w:t>
-      </w:r>
-      <w:r>
-        <w:rPr>
-          <w:b/>
-          <w:bCs/>
-          <w:sz w:val="24"/>
-          <w:szCs w:val="24"/>
-        </w:rPr>
-        <w:br/>
-        <w:t xml:space="preserve">When : </w:t>
-      </w:r>
-      <w:r>
-        <w:rPr>
-          <w:sz w:val="24"/>
-          <w:szCs w:val="24"/>
-        </w:rPr>
-        <w:t>J</w:t>
-      </w:r>
-      <w:r>
-        <w:rPr>
-          <w:sz w:val="24"/>
-          <w:szCs w:val="24"/>
-        </w:rPr>
-        <w:t>e rempli tous les champs de saisie et je clique sur le bouton Envoyer.</w:t>
-      </w:r>
-      <w:r>
-        <w:rPr>
-          <w:b/>
-          <w:bCs/>
-          <w:sz w:val="24"/>
-          <w:szCs w:val="24"/>
-        </w:rPr>
-        <w:br/>
-        <w:t>Then :</w:t>
-      </w:r>
-      <w:r>
-        <w:rPr>
-          <w:b/>
-          <w:bCs/>
-          <w:sz w:val="24"/>
-          <w:szCs w:val="24"/>
-        </w:rPr>
-        <w:t xml:space="preserve"> </w:t>
-      </w:r>
-      <w:r>
-        <w:rPr>
-          <w:sz w:val="24"/>
-          <w:szCs w:val="24"/>
-        </w:rPr>
-        <w:t xml:space="preserve">Je suis redirigé sur la page Bills et ma note frais apparait dans le </w:t>
-      </w:r>
-      <w:proofErr w:type="gramStart"/>
-      <w:r>
-        <w:rPr>
-          <w:sz w:val="24"/>
-          <w:szCs w:val="24"/>
-        </w:rPr>
-        <w:t>listing</w:t>
-      </w:r>
-      <w:proofErr w:type="gramEnd"/>
-      <w:r>
-        <w:rPr>
-          <w:sz w:val="24"/>
-          <w:szCs w:val="24"/>
-        </w:rPr>
-        <w:t>.</w:t>
+        <w:t>Je suis redirigé sur la page Bills et ma note frais apparait dans le listing.</w:t>
       </w:r>
     </w:p>
     <w:p>
@@ -2256,7 +2196,7 @@
   <w:style w:type="paragraph" w:default="1" w:styleId="Normal">
     <w:name w:val="Normal"/>
     <w:qFormat/>
-    <w:rsid w:val="00CD30D2"/>
+    <w:rsid w:val="00D9390B"/>
   </w:style>
   <w:style w:type="character" w:default="1" w:styleId="Policepardfaut">
     <w:name w:val="Default Paragraph Font"/>

</xml_diff>